<commit_message>
Added a walkthrough link in the user guide, minor changes
</commit_message>
<xml_diff>
--- a/documentation/Handleiding.docx
+++ b/documentation/Handleiding.docx
@@ -4146,7 +4146,6 @@
             <w:rPr>
               <w:rFonts w:eastAsiaTheme="minorEastAsia"/>
               <w:noProof/>
-              <w:lang/>
             </w:rPr>
           </w:pPr>
           <w:r>
@@ -4226,7 +4225,6 @@
             <w:rPr>
               <w:rFonts w:eastAsiaTheme="minorEastAsia"/>
               <w:noProof/>
-              <w:lang/>
             </w:rPr>
           </w:pPr>
           <w:hyperlink w:anchor="_Toc120047793" w:history="1">
@@ -4297,7 +4295,6 @@
             <w:rPr>
               <w:rFonts w:eastAsiaTheme="minorEastAsia"/>
               <w:noProof/>
-              <w:lang/>
             </w:rPr>
           </w:pPr>
           <w:hyperlink w:anchor="_Toc120047794" w:history="1">
@@ -4708,31 +4705,7 @@
         <w:rPr>
           <w:lang w:val="nl-NL"/>
         </w:rPr>
-        <w:t xml:space="preserve"> is gemaakt met inspiratie uit Mario. Er zijn al een groot aantal spellen op de markt waarin Mario het hoofdpersonage is, dus is ervoor gekozen om deze rol in dit spel aan Luigi te geven. Het doel van dit spel is om het eindpunt te behalen en, terwijl dit gedaan wordt, zoveel mogelijk </w:t>
-      </w:r>
-      <w:r>
-        <w:rPr>
-          <w:lang w:val="nl-NL"/>
-        </w:rPr>
-        <w:t>munten</w:t>
-      </w:r>
-      <w:r>
-        <w:rPr>
-          <w:lang w:val="nl-NL"/>
-        </w:rPr>
-        <w:t xml:space="preserve"> te </w:t>
-      </w:r>
-      <w:r>
-        <w:rPr>
-          <w:lang w:val="nl-NL"/>
-        </w:rPr>
-        <w:t>verzamelen</w:t>
-      </w:r>
-      <w:r>
-        <w:rPr>
-          <w:lang w:val="nl-NL"/>
-        </w:rPr>
-        <w:t xml:space="preserve">. </w:t>
+        <w:t xml:space="preserve"> is gemaakt met inspiratie uit Mario. Er zijn al een groot aantal spellen op de markt waarin Mario het hoofdpersonage is, dus is ervoor gekozen om deze rol in dit spel aan Luigi te geven. Het doel van dit spel is om het eindpunt te behalen en, terwijl dit gedaan wordt, zoveel mogelijk munten te verzamelen.</w:t>
       </w:r>
     </w:p>
     <w:p>
@@ -4745,13 +4718,7 @@
         <w:rPr>
           <w:lang w:val="nl-NL"/>
         </w:rPr>
-        <w:t xml:space="preserve">In dit document </w:t>
-      </w:r>
-      <w:r>
-        <w:rPr>
-          <w:lang w:val="nl-NL"/>
-        </w:rPr>
-        <w:t>zal worden uitgelegd wat gedaan moet worden om “Luigi’s Dream” te kunnen spelen.</w:t>
+        <w:t>In dit document zal worden uitgelegd wat gedaan moet worden om “Luigi’s Dream” te kunnen spelen.</w:t>
       </w:r>
     </w:p>
     <w:p>
@@ -4780,13 +4747,7 @@
           <w:lang w:val="nl-NL"/>
         </w:rPr>
         <w:lastRenderedPageBreak/>
-        <w:t xml:space="preserve">2. </w:t>
-      </w:r>
-      <w:r>
-        <w:rPr>
-          <w:lang w:val="nl-NL"/>
-        </w:rPr>
-        <w:t>De benodigdheden</w:t>
+        <w:t>2. De benodigdheden</w:t>
       </w:r>
       <w:bookmarkEnd w:id="1"/>
     </w:p>
@@ -4856,7 +4817,7 @@
         </w:rPr>
         <w:t>De code (</w:t>
       </w:r>
-      <w:hyperlink r:id="rId6" w:history="1">
+      <w:hyperlink r:id="rId8" w:history="1">
         <w:r>
           <w:rPr>
             <w:rStyle w:val="Hyperlink"/>
@@ -4975,19 +4936,7 @@
         <w:rPr>
           <w:lang w:val="nl-NL"/>
         </w:rPr>
-        <w:t xml:space="preserve">Stap </w:t>
-      </w:r>
-      <w:r>
-        <w:rPr>
-          <w:lang w:val="nl-NL"/>
-        </w:rPr>
-        <w:t>1</w:t>
-      </w:r>
-      <w:r>
-        <w:rPr>
-          <w:lang w:val="nl-NL"/>
-        </w:rPr>
-        <w:t>:</w:t>
+        <w:t>Stap 1:</w:t>
       </w:r>
       <w:bookmarkEnd w:id="3"/>
     </w:p>
@@ -5153,9 +5102,88 @@
           <w:lang w:val="nl-NL"/>
         </w:rPr>
       </w:pPr>
+      <w:r>
+        <w:rPr>
+          <w:lang w:val="nl-NL"/>
+        </w:rPr>
+        <w:br w:type="page"/>
+      </w:r>
+    </w:p>
+    <w:p>
+      <w:pPr>
+        <w:pStyle w:val="Heading1"/>
+        <w:rPr>
+          <w:lang w:val="nl-NL"/>
+        </w:rPr>
+      </w:pPr>
+      <w:r>
+        <w:rPr>
+          <w:lang w:val="nl-NL"/>
+        </w:rPr>
+        <w:lastRenderedPageBreak/>
+        <w:t xml:space="preserve">4. </w:t>
+      </w:r>
+      <w:proofErr w:type="spellStart"/>
+      <w:r>
+        <w:rPr>
+          <w:lang w:val="nl-NL"/>
+        </w:rPr>
+        <w:t>Walkthrough</w:t>
+      </w:r>
+      <w:proofErr w:type="spellEnd"/>
+    </w:p>
+    <w:p>
+      <w:pPr>
+        <w:rPr>
+          <w:lang w:val="nl-NL"/>
+        </w:rPr>
+      </w:pPr>
+      <w:r>
+        <w:rPr>
+          <w:lang w:val="nl-NL"/>
+        </w:rPr>
+        <w:t xml:space="preserve">Dit hoofdstuk bevat een YouTube link naar de </w:t>
+      </w:r>
+      <w:proofErr w:type="spellStart"/>
+      <w:r>
+        <w:rPr>
+          <w:lang w:val="nl-NL"/>
+        </w:rPr>
+        <w:t>walkthrough</w:t>
+      </w:r>
+      <w:proofErr w:type="spellEnd"/>
+      <w:r>
+        <w:rPr>
+          <w:lang w:val="nl-NL"/>
+        </w:rPr>
+        <w:t xml:space="preserve"> van “Luigi’s Dream”. De link is als volgt:</w:t>
+      </w:r>
+    </w:p>
+    <w:p>
+      <w:pPr>
+        <w:rPr>
+          <w:lang w:val="nl-NL"/>
+        </w:rPr>
+      </w:pPr>
+      <w:hyperlink r:id="rId9" w:history="1">
+        <w:r>
+          <w:rPr>
+            <w:rStyle w:val="Hyperlink"/>
+            <w:lang w:val="nl-NL"/>
+          </w:rPr>
+          <w:t>https://youtu.be/7BAO7DTSQBg</w:t>
+        </w:r>
+      </w:hyperlink>
+    </w:p>
+    <w:p>
+      <w:pPr>
+        <w:rPr>
+          <w:lang w:val="nl-NL"/>
+        </w:rPr>
+      </w:pPr>
     </w:p>
     <w:sectPr>
-      <w:footerReference w:type="default" r:id="rId7"/>
+      <w:footerReference w:type="default" r:id="rId10"/>
       <w:pgSz w:w="11906" w:h="16838"/>
       <w:pgMar w:top="1440" w:right="1440" w:bottom="1440" w:left="1440" w:header="708" w:footer="708" w:gutter="0"/>
       <w:pgNumType w:start="0"/>
@@ -5165,6 +5193,31 @@
     </w:sectPr>
   </w:body>
 </w:document>
+</file>
+
+<file path=word/endnotes.xml><?xml version="1.0" encoding="utf-8"?>
+<w:endnotes xmlns:wpc="http://schemas.microsoft.com/office/word/2010/wordprocessingCanvas" xmlns:cx="http://schemas.microsoft.com/office/drawing/2014/chartex" xmlns:cx1="http://schemas.microsoft.com/office/drawing/2015/9/8/chartex" xmlns:cx2="http://schemas.microsoft.com/office/drawing/2015/10/21/chartex" xmlns:cx3="http://schemas.microsoft.com/office/drawing/2016/5/9/chartex" xmlns:cx4="http://schemas.microsoft.com/office/drawing/2016/5/10/chartex" xmlns:cx5="http://schemas.microsoft.com/office/drawing/2016/5/11/chartex" xmlns:cx6="http://schemas.microsoft.com/office/drawing/2016/5/12/chartex" xmlns:cx7="http://schemas.microsoft.com/office/drawing/2016/5/13/chartex" xmlns:cx8="http://schemas.microsoft.com/office/drawing/2016/5/14/chartex" xmlns:mc="http://schemas.openxmlformats.org/markup-compatibility/2006" xmlns:aink="http://schemas.microsoft.com/office/drawing/2016/ink" xmlns:am3d="http://schemas.microsoft.com/office/drawing/2017/model3d" xmlns:o="urn:schemas-microsoft-com:office:office" xmlns:oel="http://schemas.microsoft.com/office/2019/extlst" xmlns:r="http://schemas.openxmlformats.org/officeDocument/2006/relationships" xmlns:m="http://schemas.openxmlformats.org/officeDocument/2006/math" xmlns:v="urn:schemas-microsoft-com:vml" xmlns:wp14="http://schemas.microsoft.com/office/word/2010/wordprocessingDrawing" xmlns:wp="http://schemas.openxmlformats.org/drawingml/2006/wordprocessingDrawing" xmlns:w10="urn:schemas-microsoft-com:office:word" xmlns:w="http://schemas.openxmlformats.org/wordprocessingml/2006/main" xmlns:w14="http://schemas.microsoft.com/office/word/2010/wordml" xmlns:w15="http://schemas.microsoft.com/office/word/2012/wordml" xmlns:w16cex="http://schemas.microsoft.com/office/word/2018/wordml/cex" xmlns:w16cid="http://schemas.microsoft.com/office/word/2016/wordml/cid" xmlns:w16="http://schemas.microsoft.com/office/word/2018/wordml" xmlns:w16sdtdh="http://schemas.microsoft.com/office/word/2020/wordml/sdtdatahash" xmlns:w16se="http://schemas.microsoft.com/office/word/2015/wordml/symex" xmlns:wpg="http://schemas.microsoft.com/office/word/2010/wordprocessingGroup" xmlns:wpi="http://schemas.microsoft.com/office/word/2010/wordprocessingInk" xmlns:wne="http://schemas.microsoft.com/office/word/2006/wordml" xmlns:wps="http://schemas.microsoft.com/office/word/2010/wordprocessingShape" mc:Ignorable="w14 w15 w16se w16cid w16 w16cex w16sdtdh wp14">
+  <w:endnote w:type="separator" w:id="-1">
+    <w:p>
+      <w:pPr>
+        <w:spacing w:after="0" w:line="240" w:lineRule="auto"/>
+      </w:pPr>
+      <w:r>
+        <w:separator/>
+      </w:r>
+    </w:p>
+  </w:endnote>
+  <w:endnote w:type="continuationSeparator" w:id="0">
+    <w:p>
+      <w:pPr>
+        <w:spacing w:after="0" w:line="240" w:lineRule="auto"/>
+      </w:pPr>
+      <w:r>
+        <w:continuationSeparator/>
+      </w:r>
+    </w:p>
+  </w:endnote>
+</w:endnotes>
 </file>
 
 <file path=word/footer1.xml><?xml version="1.0" encoding="utf-8"?>
@@ -5218,6 +5271,31 @@
     </w:pPr>
   </w:p>
 </w:ftr>
+</file>
+
+<file path=word/footnotes.xml><?xml version="1.0" encoding="utf-8"?>
+<w:footnotes xmlns:wpc="http://schemas.microsoft.com/office/word/2010/wordprocessingCanvas" xmlns:cx="http://schemas.microsoft.com/office/drawing/2014/chartex" xmlns:cx1="http://schemas.microsoft.com/office/drawing/2015/9/8/chartex" xmlns:cx2="http://schemas.microsoft.com/office/drawing/2015/10/21/chartex" xmlns:cx3="http://schemas.microsoft.com/office/drawing/2016/5/9/chartex" xmlns:cx4="http://schemas.microsoft.com/office/drawing/2016/5/10/chartex" xmlns:cx5="http://schemas.microsoft.com/office/drawing/2016/5/11/chartex" xmlns:cx6="http://schemas.microsoft.com/office/drawing/2016/5/12/chartex" xmlns:cx7="http://schemas.microsoft.com/office/drawing/2016/5/13/chartex" xmlns:cx8="http://schemas.microsoft.com/office/drawing/2016/5/14/chartex" xmlns:mc="http://schemas.openxmlformats.org/markup-compatibility/2006" xmlns:aink="http://schemas.microsoft.com/office/drawing/2016/ink" xmlns:am3d="http://schemas.microsoft.com/office/drawing/2017/model3d" xmlns:o="urn:schemas-microsoft-com:office:office" xmlns:oel="http://schemas.microsoft.com/office/2019/extlst" xmlns:r="http://schemas.openxmlformats.org/officeDocument/2006/relationships" xmlns:m="http://schemas.openxmlformats.org/officeDocument/2006/math" xmlns:v="urn:schemas-microsoft-com:vml" xmlns:wp14="http://schemas.microsoft.com/office/word/2010/wordprocessingDrawing" xmlns:wp="http://schemas.openxmlformats.org/drawingml/2006/wordprocessingDrawing" xmlns:w10="urn:schemas-microsoft-com:office:word" xmlns:w="http://schemas.openxmlformats.org/wordprocessingml/2006/main" xmlns:w14="http://schemas.microsoft.com/office/word/2010/wordml" xmlns:w15="http://schemas.microsoft.com/office/word/2012/wordml" xmlns:w16cex="http://schemas.microsoft.com/office/word/2018/wordml/cex" xmlns:w16cid="http://schemas.microsoft.com/office/word/2016/wordml/cid" xmlns:w16="http://schemas.microsoft.com/office/word/2018/wordml" xmlns:w16sdtdh="http://schemas.microsoft.com/office/word/2020/wordml/sdtdatahash" xmlns:w16se="http://schemas.microsoft.com/office/word/2015/wordml/symex" xmlns:wpg="http://schemas.microsoft.com/office/word/2010/wordprocessingGroup" xmlns:wpi="http://schemas.microsoft.com/office/word/2010/wordprocessingInk" xmlns:wne="http://schemas.microsoft.com/office/word/2006/wordml" xmlns:wps="http://schemas.microsoft.com/office/word/2010/wordprocessingShape" mc:Ignorable="w14 w15 w16se w16cid w16 w16cex w16sdtdh wp14">
+  <w:footnote w:type="separator" w:id="-1">
+    <w:p>
+      <w:pPr>
+        <w:spacing w:after="0" w:line="240" w:lineRule="auto"/>
+      </w:pPr>
+      <w:r>
+        <w:separator/>
+      </w:r>
+    </w:p>
+  </w:footnote>
+  <w:footnote w:type="continuationSeparator" w:id="0">
+    <w:p>
+      <w:pPr>
+        <w:spacing w:after="0" w:line="240" w:lineRule="auto"/>
+      </w:pPr>
+      <w:r>
+        <w:continuationSeparator/>
+      </w:r>
+    </w:p>
+  </w:footnote>
+</w:footnotes>
 </file>
 
 <file path=word/numbering.xml><?xml version="1.0" encoding="utf-8"?>

</xml_diff>